<commit_message>
add proofs for JXB submission
</commit_message>
<xml_diff>
--- a/docs/2021NxI_ms_v3.0.docx
+++ b/docs/2021NxI_ms_v3.0.docx
@@ -4372,7 +4372,13 @@
         <w:t>B. japonicum</w:t>
       </w:r>
       <w:r>
-        <w:t>. This result was counter to expectation that greater soil nitrogen availability would reduce plant reliance on nitrogen fixing symbionts</w:t>
+        <w:t>. This result was counter to</w:t>
+      </w:r>
+      <w:r>
+        <w:t xml:space="preserve"> the</w:t>
+      </w:r>
+      <w:r>
+        <w:t xml:space="preserve"> expectation that greater soil nitrogen availability would reduce plant reliance on nitrogen fixing symbionts</w:t>
       </w:r>
       <w:r>
         <w:t xml:space="preserve"> </w:t>
@@ -4916,19 +4922,13 @@
       </w:r>
       <w:proofErr w:type="gramEnd"/>
       <w:r>
-        <w:t xml:space="preserve"> </w:t>
-      </w:r>
-      <w:r>
-        <w:t xml:space="preserve">was funded by </w:t>
+        <w:t xml:space="preserve"> was funded by </w:t>
       </w:r>
       <w:r>
         <w:t>US National Science Foundation</w:t>
       </w:r>
       <w:r>
-        <w:t xml:space="preserve"> awards to NGS</w:t>
-      </w:r>
-      <w:r>
-        <w:t xml:space="preserve"> (</w:t>
+        <w:t xml:space="preserve"> awards to NGS (</w:t>
       </w:r>
       <w:r>
         <w:rPr>
@@ -4945,13 +4945,7 @@
         <w:t xml:space="preserve"> and DEB-2217353</w:t>
       </w:r>
       <w:r>
-        <w:t xml:space="preserve">) </w:t>
-      </w:r>
-      <w:r>
-        <w:t xml:space="preserve">and is a contribution to the </w:t>
-      </w:r>
-      <w:r>
-        <w:t>LEMONTREE (Land Ecosystem Models based On New Theory, obseRvations and ExperimEnts) project, funded through the generosity of Eric and Wendy Schmidt by recommendation of the Schmidt Futures programme.</w:t>
+        <w:t>) and is a contribution to the LEMONTREE (Land Ecosystem Models based On New Theory, obseRvations and ExperimEnts) project, funded through the generosity of Eric and Wendy Schmidt by recommendation of the Schmidt Futures programme.</w:t>
       </w:r>
     </w:p>
     <w:p>
@@ -12629,7 +12623,7 @@
     <w:charset w:val="00"/>
     <w:family w:val="swiss"/>
     <w:pitch w:val="variable"/>
-    <w:sig w:usb0="E4002EFF" w:usb1="C200247B" w:usb2="00000009" w:usb3="00000000" w:csb0="000001FF" w:csb1="00000000"/>
+    <w:sig w:usb0="E0002AFF" w:usb1="C000247B" w:usb2="00000009" w:usb3="00000000" w:csb0="000001FF" w:csb1="00000000"/>
   </w:font>
   <w:font w:name="Times New Roman (Body CS)">
     <w:altName w:val="Times New Roman"/>
@@ -12644,7 +12638,7 @@
     <w:charset w:val="00"/>
     <w:family w:val="swiss"/>
     <w:pitch w:val="variable"/>
-    <w:sig w:usb0="E0002AFF" w:usb1="C000247B" w:usb2="00000009" w:usb3="00000000" w:csb0="000001FF" w:csb1="00000000"/>
+    <w:sig w:usb0="E4002EFF" w:usb1="C000247B" w:usb2="00000009" w:usb3="00000000" w:csb0="000001FF" w:csb1="00000000"/>
   </w:font>
 </w:fonts>
 </file>
@@ -12666,6 +12660,7 @@
   <w:rsids>
     <w:rsidRoot w:val="003A6721"/>
     <w:rsid w:val="00157C49"/>
+    <w:rsid w:val="003144E2"/>
     <w:rsid w:val="003A6721"/>
     <w:rsid w:val="0076721D"/>
   </w:rsids>

</xml_diff>